<commit_message>
gis_summary: add output polygon
</commit_message>
<xml_diff>
--- a/Parcel Summary How-To.docx
+++ b/Parcel Summary How-To.docx
@@ -171,11 +171,13 @@
         <w:jc w:val="both"/>
         <w:rPr>
           <w:rFonts w:ascii="Garamond" w:hAnsi="Garamond"/>
-        </w:rPr>
-      </w:pPr>
-      <w:r>
-        <w:rPr>
-          <w:rFonts w:ascii="Garamond" w:hAnsi="Garamond"/>
+          <w:sz w:val="22"/>
+        </w:rPr>
+      </w:pPr>
+      <w:r>
+        <w:rPr>
+          <w:rFonts w:ascii="Garamond" w:hAnsi="Garamond"/>
+          <w:sz w:val="22"/>
         </w:rPr>
         <w:t xml:space="preserve">The Parcel Summary Tool allows you to </w:t>
       </w:r>
@@ -184,12 +186,14 @@
           <w:rFonts w:ascii="Garamond" w:hAnsi="Garamond"/>
           <w:b/>
           <w:color w:val="FF0000"/>
+          <w:sz w:val="22"/>
         </w:rPr>
         <w:t>quickly and consistently identify many sensitive areas and other geographic features</w:t>
       </w:r>
       <w:r>
         <w:rPr>
           <w:rFonts w:ascii="Garamond" w:hAnsi="Garamond"/>
+          <w:sz w:val="22"/>
         </w:rPr>
         <w:t xml:space="preserve"> on a property. It was created with </w:t>
       </w:r>
@@ -198,35 +202,65 @@
           <w:rFonts w:ascii="Garamond" w:hAnsi="Garamond"/>
           <w:b/>
           <w:color w:val="FF0000"/>
+          <w:sz w:val="22"/>
         </w:rPr>
         <w:t>Sections 17.10, 17.17, and 17.18</w:t>
       </w:r>
       <w:r>
         <w:rPr>
           <w:rFonts w:ascii="Garamond" w:hAnsi="Garamond"/>
-        </w:rPr>
-        <w:t xml:space="preserve"> of the Cache County Land Use Ordinance in mind. While it may be useful for other cities or municipalities, it may not (and most likely </w:t>
+          <w:sz w:val="22"/>
+        </w:rPr>
+        <w:t xml:space="preserve"> of the Cache County Land Use Ordinance in mind. </w:t>
+      </w:r>
+      <w:r>
+        <w:rPr>
+          <w:rFonts w:ascii="Garamond" w:hAnsi="Garamond"/>
+          <w:sz w:val="22"/>
+        </w:rPr>
+        <w:t xml:space="preserve">It </w:t>
+      </w:r>
+      <w:r>
+        <w:rPr>
+          <w:rFonts w:ascii="Garamond" w:hAnsi="Garamond"/>
+          <w:sz w:val="22"/>
+        </w:rPr>
+        <w:t xml:space="preserve">most likely </w:t>
       </w:r>
       <w:r>
         <w:rPr>
           <w:rFonts w:ascii="Garamond" w:hAnsi="Garamond"/>
           <w:i/>
+          <w:sz w:val="22"/>
         </w:rPr>
         <w:t>does not</w:t>
       </w:r>
       <w:r>
         <w:rPr>
           <w:rFonts w:ascii="Garamond" w:hAnsi="Garamond"/>
-        </w:rPr>
-        <w:t>) include all the topics required by their respective ordinances.</w:t>
+          <w:sz w:val="22"/>
+        </w:rPr>
+        <w:t xml:space="preserve"> include all the topics required by </w:t>
+      </w:r>
+      <w:r>
+        <w:rPr>
+          <w:rFonts w:ascii="Garamond" w:hAnsi="Garamond"/>
+          <w:sz w:val="22"/>
+        </w:rPr>
+        <w:t>other municipalities’</w:t>
+      </w:r>
+      <w:r>
+        <w:rPr>
+          <w:rFonts w:ascii="Garamond" w:hAnsi="Garamond"/>
+          <w:sz w:val="22"/>
+        </w:rPr>
+        <w:t xml:space="preserve"> ordinances.</w:t>
       </w:r>
     </w:p>
     <w:p>
       <w:pPr>
         <w:jc w:val="both"/>
       </w:pPr>
-      <w:bookmarkStart w:id="0" w:name="_GoBack"/>
-      <w:bookmarkEnd w:id="0"/>
     </w:p>
     <w:p>
       <w:pPr>
@@ -247,15 +281,17 @@
         <w:jc w:val="both"/>
         <w:rPr>
           <w:rFonts w:ascii="Garamond" w:hAnsi="Garamond"/>
+          <w:sz w:val="22"/>
         </w:rPr>
       </w:pPr>
       <w:r>
         <w:rPr>
           <w:rFonts w:ascii="Garamond" w:hAnsi="Garamond"/>
           <w:noProof/>
+          <w:sz w:val="22"/>
         </w:rPr>
         <w:drawing>
-          <wp:anchor distT="0" distB="0" distL="114300" distR="114300" simplePos="0" relativeHeight="251679744" behindDoc="1" locked="0" layoutInCell="1" allowOverlap="1" wp14:anchorId="7848867C" wp14:editId="115C322B">
+          <wp:anchor distT="0" distB="0" distL="114300" distR="114300" simplePos="0" relativeHeight="251679744" behindDoc="1" locked="0" layoutInCell="1" allowOverlap="1" wp14:anchorId="2EDA7F03" wp14:editId="0F47508A">
             <wp:simplePos x="0" y="0"/>
             <wp:positionH relativeFrom="column">
               <wp:posOffset>3831590</wp:posOffset>
@@ -318,6 +354,7 @@
       <w:r>
         <w:rPr>
           <w:rFonts w:ascii="Garamond" w:hAnsi="Garamond"/>
+          <w:sz w:val="22"/>
         </w:rPr>
         <w:t>Enter a</w:t>
       </w:r>
@@ -326,6 +363,7 @@
           <w:rFonts w:ascii="Garamond" w:hAnsi="Garamond"/>
           <w:b/>
           <w:color w:val="FF0000"/>
+          <w:sz w:val="22"/>
         </w:rPr>
         <w:t xml:space="preserve"> valid parcel number</w:t>
       </w:r>
@@ -333,12 +371,14 @@
         <w:rPr>
           <w:rFonts w:ascii="Garamond" w:hAnsi="Garamond"/>
           <w:color w:val="FF0000"/>
+          <w:sz w:val="22"/>
         </w:rPr>
         <w:t xml:space="preserve"> </w:t>
       </w:r>
       <w:r>
         <w:rPr>
           <w:rFonts w:ascii="Garamond" w:hAnsi="Garamond"/>
+          <w:sz w:val="22"/>
         </w:rPr>
         <w:t xml:space="preserve">in the box labeled “Parcel” and click </w:t>
       </w:r>
@@ -347,28 +387,46 @@
           <w:rFonts w:ascii="Garamond" w:hAnsi="Garamond"/>
           <w:b/>
           <w:color w:val="FF0000"/>
+          <w:sz w:val="22"/>
         </w:rPr>
         <w:t>Execute</w:t>
       </w:r>
       <w:r>
         <w:rPr>
           <w:rFonts w:ascii="Garamond" w:hAnsi="Garamond"/>
-        </w:rPr>
-        <w:t xml:space="preserve">. The tool should switch to the Output tab and show the progress animation while it works. Please be patient; it’s checking over 20 different data sources. </w:t>
+          <w:sz w:val="22"/>
+        </w:rPr>
+        <w:t>. The tool should</w:t>
+      </w:r>
+      <w:r>
+        <w:rPr>
+          <w:rFonts w:ascii="Garamond" w:hAnsi="Garamond"/>
+          <w:sz w:val="22"/>
+        </w:rPr>
+        <w:t xml:space="preserve"> switch to the Output tab and</w:t>
+      </w:r>
+      <w:r>
+        <w:rPr>
+          <w:rFonts w:ascii="Garamond" w:hAnsi="Garamond"/>
+          <w:sz w:val="22"/>
+        </w:rPr>
+        <w:t xml:space="preserve"> show the progress animation while it works. Please be patient; it’s checking over 20 different data sources. </w:t>
       </w:r>
       <w:r>
         <w:rPr>
           <w:rFonts w:ascii="Garamond" w:hAnsi="Garamond"/>
           <w:b/>
           <w:color w:val="FF0000"/>
+          <w:sz w:val="22"/>
         </w:rPr>
         <w:t>It shouldn’t take more than about half a minute,</w:t>
       </w:r>
       <w:r>
         <w:rPr>
           <w:rFonts w:ascii="Garamond" w:hAnsi="Garamond"/>
-        </w:rPr>
-        <w:t xml:space="preserve"> unless lots of people are using our maps all at the same time and the server is begging for mercy.</w:t>
+          <w:sz w:val="22"/>
+        </w:rPr>
+        <w:t xml:space="preserve"> unless the server is begging for mercy.</w:t>
       </w:r>
     </w:p>
     <w:p>
@@ -377,6 +435,7 @@
         <w:jc w:val="both"/>
         <w:rPr>
           <w:rFonts w:ascii="Garamond" w:hAnsi="Garamond"/>
+          <w:sz w:val="22"/>
         </w:rPr>
       </w:pPr>
     </w:p>
@@ -387,19 +446,38 @@
         <w:rPr>
           <w:rFonts w:ascii="Garamond" w:hAnsi="Garamond"/>
           <w:i/>
-        </w:rPr>
-      </w:pPr>
-      <w:r>
-        <w:rPr>
-          <w:rFonts w:ascii="Garamond" w:hAnsi="Garamond"/>
-        </w:rPr>
-        <w:t xml:space="preserve">Once it’s finished, it will display a message and provide a link to the Parcel Summary PDF. </w:t>
+          <w:sz w:val="22"/>
+        </w:rPr>
+      </w:pPr>
+      <w:r>
+        <w:rPr>
+          <w:rFonts w:ascii="Garamond" w:hAnsi="Garamond"/>
+          <w:sz w:val="22"/>
+        </w:rPr>
+        <w:t xml:space="preserve">Once </w:t>
+      </w:r>
+      <w:proofErr w:type="gramStart"/>
+      <w:r>
+        <w:rPr>
+          <w:rFonts w:ascii="Garamond" w:hAnsi="Garamond"/>
+          <w:sz w:val="22"/>
+        </w:rPr>
+        <w:t>its</w:t>
+      </w:r>
+      <w:proofErr w:type="gramEnd"/>
+      <w:r>
+        <w:rPr>
+          <w:rFonts w:ascii="Garamond" w:hAnsi="Garamond"/>
+          <w:sz w:val="22"/>
+        </w:rPr>
+        <w:t xml:space="preserve"> finished, it will display a message and provide a link to the Parcel Summary PDF. </w:t>
       </w:r>
       <w:r>
         <w:rPr>
           <w:rFonts w:ascii="Garamond" w:hAnsi="Garamond"/>
           <w:b/>
           <w:color w:val="FF0000"/>
+          <w:sz w:val="22"/>
         </w:rPr>
         <w:t>Click on this link</w:t>
       </w:r>
@@ -407,12 +485,14 @@
         <w:rPr>
           <w:rFonts w:ascii="Garamond" w:hAnsi="Garamond"/>
           <w:color w:val="FF0000"/>
+          <w:sz w:val="22"/>
         </w:rPr>
         <w:t xml:space="preserve"> </w:t>
       </w:r>
       <w:r>
         <w:rPr>
           <w:rFonts w:ascii="Garamond" w:hAnsi="Garamond"/>
+          <w:sz w:val="22"/>
         </w:rPr>
         <w:t xml:space="preserve">to open the file or right click to download it. </w:t>
       </w:r>
@@ -436,11 +516,13 @@
         <w:jc w:val="both"/>
         <w:rPr>
           <w:rFonts w:ascii="Garamond" w:hAnsi="Garamond"/>
-        </w:rPr>
-      </w:pPr>
-      <w:r>
-        <w:rPr>
-          <w:rFonts w:ascii="Garamond" w:hAnsi="Garamond"/>
+          <w:sz w:val="22"/>
+        </w:rPr>
+      </w:pPr>
+      <w:r>
+        <w:rPr>
+          <w:rFonts w:ascii="Garamond" w:hAnsi="Garamond"/>
+          <w:sz w:val="22"/>
         </w:rPr>
         <w:t xml:space="preserve">As noted in our official disclaimer on the PDF, </w:t>
       </w:r>
@@ -449,6 +531,7 @@
           <w:rFonts w:ascii="Garamond" w:hAnsi="Garamond"/>
           <w:b/>
           <w:color w:val="FF0000"/>
+          <w:sz w:val="22"/>
         </w:rPr>
         <w:t>we don’t</w:t>
       </w:r>
@@ -457,6 +540,7 @@
           <w:rFonts w:ascii="Garamond" w:hAnsi="Garamond"/>
           <w:b/>
           <w:color w:val="FF0000"/>
+          <w:sz w:val="22"/>
         </w:rPr>
         <w:t xml:space="preserve"> (and can’t)</w:t>
       </w:r>
@@ -465,59 +549,78 @@
           <w:rFonts w:ascii="Garamond" w:hAnsi="Garamond"/>
           <w:b/>
           <w:color w:val="FF0000"/>
+          <w:sz w:val="22"/>
         </w:rPr>
         <w:t xml:space="preserve"> guarantee the accuracy of the data presented</w:t>
       </w:r>
       <w:r>
         <w:rPr>
           <w:rFonts w:ascii="Garamond" w:hAnsi="Garamond"/>
-        </w:rPr>
-        <w:t xml:space="preserve"> on this summary. We obviously do our best, but we are not geotechnical experts or fire district officials. These layers should be interpreted as a warning flag that </w:t>
+          <w:sz w:val="22"/>
+        </w:rPr>
+        <w:t xml:space="preserve"> on this summary. We obviously do our best, but we are not geotechnical experts or fire district officials.</w:t>
+      </w:r>
+      <w:r>
+        <w:rPr>
+          <w:rFonts w:ascii="Garamond" w:hAnsi="Garamond"/>
+          <w:sz w:val="22"/>
+        </w:rPr>
+        <w:t xml:space="preserve"> </w:t>
+      </w:r>
+      <w:r>
+        <w:rPr>
+          <w:rFonts w:ascii="Garamond" w:hAnsi="Garamond"/>
+          <w:sz w:val="22"/>
+        </w:rPr>
+        <w:t>The presence of an area in the summary</w:t>
+      </w:r>
+      <w:r>
+        <w:rPr>
+          <w:rFonts w:ascii="Garamond" w:hAnsi="Garamond"/>
+          <w:sz w:val="22"/>
+        </w:rPr>
+        <w:t xml:space="preserve"> means</w:t>
+      </w:r>
+      <w:r>
+        <w:rPr>
+          <w:rFonts w:ascii="Garamond" w:hAnsi="Garamond"/>
+          <w:sz w:val="22"/>
+        </w:rPr>
+        <w:t xml:space="preserve"> </w:t>
       </w:r>
       <w:r>
         <w:rPr>
           <w:rFonts w:ascii="Garamond" w:hAnsi="Garamond"/>
           <w:b/>
           <w:color w:val="FF0000"/>
-        </w:rPr>
-        <w:t>more investigation is needed</w:t>
-      </w:r>
-      <w:r>
-        <w:rPr>
-          <w:rFonts w:ascii="Garamond" w:hAnsi="Garamond"/>
+          <w:sz w:val="22"/>
+        </w:rPr>
+        <w:t xml:space="preserve">more investigation </w:t>
+      </w:r>
+      <w:r>
+        <w:rPr>
+          <w:rFonts w:ascii="Garamond" w:hAnsi="Garamond"/>
+          <w:b/>
           <w:color w:val="FF0000"/>
-        </w:rPr>
-        <w:t xml:space="preserve"> </w:t>
-      </w:r>
-      <w:r>
-        <w:rPr>
-          <w:rFonts w:ascii="Garamond" w:hAnsi="Garamond"/>
-        </w:rPr>
-        <w:t>(</w:t>
-      </w:r>
-      <w:r>
-        <w:rPr>
-          <w:rFonts w:ascii="Garamond" w:hAnsi="Garamond"/>
-        </w:rPr>
-        <w:t>which is how</w:t>
-      </w:r>
-      <w:r>
-        <w:rPr>
-          <w:rFonts w:ascii="Garamond" w:hAnsi="Garamond"/>
-        </w:rPr>
-        <w:t xml:space="preserve"> the Planning Department</w:t>
-      </w:r>
-      <w:r>
-        <w:rPr>
-          <w:rFonts w:ascii="Garamond" w:hAnsi="Garamond"/>
-        </w:rPr>
-        <w:t xml:space="preserve"> uses them</w:t>
-      </w:r>
-      <w:r>
-        <w:rPr>
-          <w:rFonts w:ascii="Garamond" w:hAnsi="Garamond"/>
-        </w:rPr>
-        <w:t xml:space="preserve">). </w:t>
+          <w:sz w:val="22"/>
+        </w:rPr>
+        <w:t>may be</w:t>
+      </w:r>
+      <w:r>
+        <w:rPr>
+          <w:rFonts w:ascii="Garamond" w:hAnsi="Garamond"/>
+          <w:b/>
+          <w:color w:val="FF0000"/>
+          <w:sz w:val="22"/>
+        </w:rPr>
+        <w:t xml:space="preserve"> needed</w:t>
+      </w:r>
+      <w:r>
+        <w:rPr>
+          <w:rFonts w:ascii="Garamond" w:hAnsi="Garamond"/>
+          <w:sz w:val="22"/>
+        </w:rPr>
+        <w:t xml:space="preserve">. </w:t>
       </w:r>
     </w:p>
     <w:p>
@@ -525,6 +628,7 @@
         <w:jc w:val="both"/>
         <w:rPr>
           <w:rFonts w:ascii="Garamond" w:hAnsi="Garamond"/>
+          <w:sz w:val="22"/>
         </w:rPr>
       </w:pPr>
     </w:p>
@@ -533,11 +637,13 @@
         <w:jc w:val="both"/>
         <w:rPr>
           <w:rFonts w:ascii="Garamond" w:hAnsi="Garamond"/>
-        </w:rPr>
-      </w:pPr>
-      <w:r>
-        <w:rPr>
-          <w:rFonts w:ascii="Garamond" w:hAnsi="Garamond"/>
+          <w:sz w:val="22"/>
+        </w:rPr>
+      </w:pPr>
+      <w:r>
+        <w:rPr>
+          <w:rFonts w:ascii="Garamond" w:hAnsi="Garamond"/>
+          <w:sz w:val="22"/>
         </w:rPr>
         <w:t xml:space="preserve">The tool is overly-cautious: it </w:t>
       </w:r>
@@ -546,12 +652,14 @@
           <w:rFonts w:ascii="Garamond" w:hAnsi="Garamond"/>
           <w:b/>
           <w:color w:val="FF0000"/>
+          <w:sz w:val="22"/>
         </w:rPr>
         <w:t>checks for anything on the parcel itself and within 100 feet of the parcel</w:t>
       </w:r>
       <w:r>
         <w:rPr>
           <w:rFonts w:ascii="Garamond" w:hAnsi="Garamond"/>
+          <w:sz w:val="22"/>
         </w:rPr>
         <w:t>. This makes sure you don’t miss anything that may be important to the property.</w:t>
       </w:r>
@@ -561,6 +669,7 @@
         <w:jc w:val="both"/>
         <w:rPr>
           <w:rFonts w:ascii="Garamond" w:hAnsi="Garamond"/>
+          <w:sz w:val="22"/>
         </w:rPr>
       </w:pPr>
     </w:p>
@@ -569,42 +678,327 @@
         <w:jc w:val="both"/>
         <w:rPr>
           <w:rFonts w:ascii="Garamond" w:hAnsi="Garamond"/>
-        </w:rPr>
-      </w:pPr>
-      <w:r>
-        <w:rPr>
-          <w:rFonts w:ascii="Garamond" w:hAnsi="Garamond"/>
-        </w:rPr>
-        <w:t xml:space="preserve">The tool will identify any </w:t>
+          <w:sz w:val="22"/>
+        </w:rPr>
+      </w:pPr>
+      <w:r>
+        <w:rPr>
+          <w:rFonts w:ascii="Garamond" w:hAnsi="Garamond"/>
+          <w:sz w:val="22"/>
+        </w:rPr>
+        <w:t xml:space="preserve">The </w:t>
+      </w:r>
+      <w:r>
+        <w:rPr>
+          <w:rFonts w:ascii="Garamond" w:hAnsi="Garamond"/>
+          <w:sz w:val="22"/>
+        </w:rPr>
+        <w:t>tool</w:t>
+      </w:r>
+      <w:r>
+        <w:rPr>
+          <w:rFonts w:ascii="Garamond" w:hAnsi="Garamond"/>
+          <w:sz w:val="22"/>
+        </w:rPr>
+        <w:t xml:space="preserve"> checks two sources for </w:t>
       </w:r>
       <w:r>
         <w:rPr>
           <w:rFonts w:ascii="Garamond" w:hAnsi="Garamond"/>
           <w:b/>
           <w:color w:val="FF0000"/>
-        </w:rPr>
-        <w:t>source water protection zones</w:t>
-      </w:r>
-      <w:r>
-        <w:rPr>
-          <w:rFonts w:ascii="Garamond" w:hAnsi="Garamond"/>
-        </w:rPr>
-        <w:t xml:space="preserve"> 1 or 2 on the property but </w:t>
+          <w:sz w:val="22"/>
+        </w:rPr>
+        <w:t>parcel legality</w:t>
+      </w:r>
+      <w:r>
+        <w:rPr>
+          <w:rFonts w:ascii="Garamond" w:hAnsi="Garamond"/>
+          <w:sz w:val="22"/>
+        </w:rPr>
+        <w:t xml:space="preserve">. First, it checks to see if the parcel’s center is inside an established </w:t>
       </w:r>
       <w:r>
         <w:rPr>
           <w:rFonts w:ascii="Garamond" w:hAnsi="Garamond"/>
           <w:b/>
           <w:color w:val="FF0000"/>
+          <w:sz w:val="22"/>
+        </w:rPr>
+        <w:t>subdivision boundary</w:t>
+      </w:r>
+      <w:r>
+        <w:rPr>
+          <w:rFonts w:ascii="Garamond" w:hAnsi="Garamond"/>
+          <w:sz w:val="22"/>
+        </w:rPr>
+        <w:t>. Second, it checks to see if the</w:t>
+      </w:r>
+      <w:r>
+        <w:rPr>
+          <w:rFonts w:ascii="Garamond" w:hAnsi="Garamond"/>
+          <w:b/>
+          <w:sz w:val="22"/>
+        </w:rPr>
+        <w:t xml:space="preserve"> </w:t>
+      </w:r>
+      <w:r>
+        <w:rPr>
+          <w:rFonts w:ascii="Garamond" w:hAnsi="Garamond"/>
+          <w:b/>
+          <w:color w:val="FF0000"/>
+          <w:sz w:val="22"/>
+        </w:rPr>
+        <w:t xml:space="preserve">size or configuration </w:t>
+      </w:r>
+      <w:r>
+        <w:rPr>
+          <w:rFonts w:ascii="Garamond" w:hAnsi="Garamond"/>
+          <w:sz w:val="22"/>
+        </w:rPr>
+        <w:t xml:space="preserve">has significantly changed since 8 August 2006. </w:t>
+      </w:r>
+      <w:r>
+        <w:rPr>
+          <w:rFonts w:ascii="Garamond" w:hAnsi="Garamond"/>
+          <w:sz w:val="22"/>
+        </w:rPr>
+        <w:t xml:space="preserve">These checks are </w:t>
+      </w:r>
+      <w:r>
+        <w:rPr>
+          <w:rFonts w:ascii="Garamond" w:hAnsi="Garamond"/>
+          <w:b/>
+          <w:color w:val="FF0000"/>
+          <w:sz w:val="22"/>
+        </w:rPr>
+        <w:t>not perfect</w:t>
+      </w:r>
+      <w:r>
+        <w:rPr>
+          <w:rFonts w:ascii="Garamond" w:hAnsi="Garamond"/>
+          <w:sz w:val="22"/>
+        </w:rPr>
+        <w:t xml:space="preserve">; in particular, the size or configuration of a parcel could have changed in a way consistent with County Code but the tool still flags </w:t>
+      </w:r>
+      <w:r>
+        <w:rPr>
+          <w:rFonts w:ascii="Garamond" w:hAnsi="Garamond"/>
+          <w:sz w:val="22"/>
+        </w:rPr>
+        <w:t>the parcel</w:t>
+      </w:r>
+      <w:r>
+        <w:rPr>
+          <w:rFonts w:ascii="Garamond" w:hAnsi="Garamond"/>
+          <w:sz w:val="22"/>
+        </w:rPr>
+        <w:t xml:space="preserve"> as restricted. </w:t>
+      </w:r>
+      <w:r>
+        <w:rPr>
+          <w:rFonts w:ascii="Garamond" w:hAnsi="Garamond"/>
+          <w:sz w:val="22"/>
+        </w:rPr>
+        <w:t>Cache</w:t>
+      </w:r>
+      <w:r>
+        <w:rPr>
+          <w:rFonts w:ascii="Garamond" w:hAnsi="Garamond"/>
+          <w:sz w:val="22"/>
+        </w:rPr>
+        <w:t xml:space="preserve"> County </w:t>
+      </w:r>
+      <w:r>
+        <w:rPr>
+          <w:rFonts w:ascii="Garamond" w:hAnsi="Garamond"/>
+          <w:b/>
+          <w:color w:val="FF0000"/>
+          <w:sz w:val="22"/>
+        </w:rPr>
+        <w:t>planning and zoning staff</w:t>
+      </w:r>
+      <w:r>
+        <w:rPr>
+          <w:rFonts w:ascii="Garamond" w:hAnsi="Garamond"/>
+          <w:color w:val="FF0000"/>
+          <w:sz w:val="22"/>
+        </w:rPr>
+        <w:t xml:space="preserve"> </w:t>
+      </w:r>
+      <w:r>
+        <w:rPr>
+          <w:rFonts w:ascii="Garamond" w:hAnsi="Garamond"/>
+          <w:sz w:val="22"/>
+        </w:rPr>
+        <w:t>can verify the legality status.</w:t>
+      </w:r>
+    </w:p>
+    <w:p>
+      <w:pPr>
+        <w:jc w:val="both"/>
+        <w:rPr>
+          <w:rFonts w:ascii="Garamond" w:hAnsi="Garamond"/>
+          <w:sz w:val="22"/>
+        </w:rPr>
+      </w:pPr>
+    </w:p>
+    <w:p>
+      <w:pPr>
+        <w:jc w:val="both"/>
+        <w:rPr>
+          <w:rFonts w:ascii="Garamond" w:hAnsi="Garamond"/>
+          <w:sz w:val="22"/>
+        </w:rPr>
+      </w:pPr>
+      <w:r>
+        <w:rPr>
+          <w:rFonts w:ascii="Garamond" w:hAnsi="Garamond"/>
+          <w:b/>
+          <w:color w:val="FF0000"/>
+          <w:sz w:val="22"/>
+        </w:rPr>
+        <w:t>Jurisdiction</w:t>
+      </w:r>
+      <w:r>
+        <w:rPr>
+          <w:rFonts w:ascii="Garamond" w:hAnsi="Garamond"/>
+          <w:color w:val="FF0000"/>
+          <w:sz w:val="22"/>
+        </w:rPr>
+        <w:t xml:space="preserve"> </w:t>
+      </w:r>
+      <w:r>
+        <w:rPr>
+          <w:rFonts w:ascii="Garamond" w:hAnsi="Garamond"/>
+          <w:sz w:val="22"/>
+        </w:rPr>
+        <w:t xml:space="preserve">is determined by any </w:t>
+      </w:r>
+      <w:r>
+        <w:rPr>
+          <w:rFonts w:ascii="Garamond" w:hAnsi="Garamond"/>
+          <w:b/>
+          <w:color w:val="FF0000"/>
+          <w:sz w:val="22"/>
+        </w:rPr>
+        <w:t>city boundaries that cross the parcel</w:t>
+      </w:r>
+      <w:r>
+        <w:rPr>
+          <w:rFonts w:ascii="Garamond" w:hAnsi="Garamond"/>
+          <w:b/>
+          <w:color w:val="FF0000"/>
+          <w:sz w:val="22"/>
+        </w:rPr>
+        <w:t>’s</w:t>
+      </w:r>
+      <w:r>
+        <w:rPr>
+          <w:rFonts w:ascii="Garamond" w:hAnsi="Garamond"/>
+          <w:b/>
+          <w:color w:val="FF0000"/>
+          <w:sz w:val="22"/>
+        </w:rPr>
+        <w:t xml:space="preserve"> borders</w:t>
+      </w:r>
+      <w:r>
+        <w:rPr>
+          <w:rFonts w:ascii="Garamond" w:hAnsi="Garamond"/>
+          <w:sz w:val="22"/>
+        </w:rPr>
+        <w:t xml:space="preserve">. If this result doesn’t appear to be correct, it is possible that there is a slight mismatch between our parcel layer and the city boundary layer. </w:t>
+      </w:r>
+      <w:r>
+        <w:rPr>
+          <w:rFonts w:ascii="Garamond" w:hAnsi="Garamond"/>
+          <w:b/>
+          <w:color w:val="FF0000"/>
+          <w:sz w:val="22"/>
+        </w:rPr>
+        <w:t>Please let us know</w:t>
+      </w:r>
+      <w:r>
+        <w:rPr>
+          <w:rFonts w:ascii="Garamond" w:hAnsi="Garamond"/>
+          <w:sz w:val="22"/>
+        </w:rPr>
+        <w:t xml:space="preserve"> (435-755-1640) </w:t>
+      </w:r>
+      <w:bookmarkStart w:id="0" w:name="_GoBack"/>
+      <w:bookmarkEnd w:id="0"/>
+      <w:r>
+        <w:rPr>
+          <w:rFonts w:ascii="Garamond" w:hAnsi="Garamond"/>
+          <w:sz w:val="22"/>
+        </w:rPr>
+        <w:t>and we’ll fix it as soon as we can.</w:t>
+      </w:r>
+    </w:p>
+    <w:p>
+      <w:pPr>
+        <w:jc w:val="both"/>
+        <w:rPr>
+          <w:rFonts w:ascii="Garamond" w:hAnsi="Garamond"/>
+          <w:sz w:val="22"/>
+        </w:rPr>
+      </w:pPr>
+    </w:p>
+    <w:p>
+      <w:pPr>
+        <w:jc w:val="both"/>
+        <w:rPr>
+          <w:rFonts w:ascii="Garamond" w:hAnsi="Garamond"/>
+          <w:sz w:val="22"/>
+        </w:rPr>
+      </w:pPr>
+      <w:r>
+        <w:rPr>
+          <w:rFonts w:ascii="Garamond" w:hAnsi="Garamond"/>
+          <w:sz w:val="22"/>
+        </w:rPr>
+        <w:t xml:space="preserve">The tool will identify any </w:t>
+      </w:r>
+      <w:r>
+        <w:rPr>
+          <w:rFonts w:ascii="Garamond" w:hAnsi="Garamond"/>
+          <w:b/>
+          <w:color w:val="FF0000"/>
+          <w:sz w:val="22"/>
+        </w:rPr>
+        <w:t>source water protection zones</w:t>
+      </w:r>
+      <w:r>
+        <w:rPr>
+          <w:rFonts w:ascii="Garamond" w:hAnsi="Garamond"/>
+          <w:sz w:val="22"/>
+        </w:rPr>
+        <w:t xml:space="preserve"> 1 or 2 on the property but </w:t>
+      </w:r>
+      <w:r>
+        <w:rPr>
+          <w:rFonts w:ascii="Garamond" w:hAnsi="Garamond"/>
+          <w:b/>
+          <w:color w:val="FF0000"/>
+          <w:sz w:val="22"/>
         </w:rPr>
         <w:t>does not display them on the map</w:t>
       </w:r>
       <w:r>
         <w:rPr>
           <w:rFonts w:ascii="Garamond" w:hAnsi="Garamond"/>
+          <w:sz w:val="22"/>
         </w:rPr>
         <w:t>, nor are they available on the web map. Please come to the Development Services office or contact the Utah Department of Environmental Quality if you have questions.</w:t>
       </w:r>
+    </w:p>
+    <w:p>
+      <w:pPr>
+        <w:rPr>
+          <w:rFonts w:ascii="Century Gothic" w:hAnsi="Century Gothic"/>
+          <w:b/>
+        </w:rPr>
+      </w:pPr>
     </w:p>
     <w:p>
       <w:pPr>
@@ -614,21 +1008,12 @@
           <w:sz w:val="32"/>
         </w:rPr>
       </w:pPr>
-    </w:p>
-    <w:p>
-      <w:pPr>
+      <w:r>
         <w:rPr>
           <w:rFonts w:ascii="Century Gothic" w:hAnsi="Century Gothic"/>
           <w:b/>
           <w:sz w:val="32"/>
         </w:rPr>
-      </w:pPr>
-      <w:r>
-        <w:rPr>
-          <w:rFonts w:ascii="Century Gothic" w:hAnsi="Century Gothic"/>
-          <w:b/>
-          <w:sz w:val="32"/>
-        </w:rPr>
         <w:t>ERRORS</w:t>
       </w:r>
     </w:p>
@@ -637,41 +1022,172 @@
         <w:jc w:val="both"/>
         <w:rPr>
           <w:rFonts w:ascii="Garamond" w:hAnsi="Garamond"/>
-        </w:rPr>
-      </w:pPr>
-      <w:r>
-        <w:rPr>
-          <w:rFonts w:ascii="Garamond" w:hAnsi="Garamond"/>
+          <w:sz w:val="22"/>
+        </w:rPr>
+      </w:pPr>
+      <w:r>
+        <w:rPr>
+          <w:rFonts w:ascii="Garamond" w:hAnsi="Garamond"/>
+          <w:noProof/>
+          <w:sz w:val="22"/>
+        </w:rPr>
+        <mc:AlternateContent>
+          <mc:Choice Requires="wps">
+            <w:drawing>
+              <wp:anchor distT="0" distB="0" distL="114300" distR="114300" simplePos="0" relativeHeight="251681792" behindDoc="0" locked="0" layoutInCell="1" allowOverlap="1" wp14:anchorId="211889F3" wp14:editId="4570E5D3">
+                <wp:simplePos x="0" y="0"/>
+                <wp:positionH relativeFrom="column">
+                  <wp:posOffset>5843270</wp:posOffset>
+                </wp:positionH>
+                <wp:positionV relativeFrom="paragraph">
+                  <wp:posOffset>629508</wp:posOffset>
+                </wp:positionV>
+                <wp:extent cx="652007" cy="222637"/>
+                <wp:effectExtent l="0" t="0" r="0" b="6350"/>
+                <wp:wrapNone/>
+                <wp:docPr id="2" name="Text Box 2"/>
+                <wp:cNvGraphicFramePr/>
+                <a:graphic xmlns:a="http://schemas.openxmlformats.org/drawingml/2006/main">
+                  <a:graphicData uri="http://schemas.microsoft.com/office/word/2010/wordprocessingShape">
+                    <wps:wsp>
+                      <wps:cNvSpPr txBox="1"/>
+                      <wps:spPr>
+                        <a:xfrm>
+                          <a:off x="0" y="0"/>
+                          <a:ext cx="652007" cy="222637"/>
+                        </a:xfrm>
+                        <a:prstGeom prst="rect">
+                          <a:avLst/>
+                        </a:prstGeom>
+                        <a:solidFill>
+                          <a:schemeClr val="lt1"/>
+                        </a:solidFill>
+                        <a:ln w="6350">
+                          <a:noFill/>
+                        </a:ln>
+                        <a:effectLst/>
+                      </wps:spPr>
+                      <wps:style>
+                        <a:lnRef idx="0">
+                          <a:schemeClr val="accent1"/>
+                        </a:lnRef>
+                        <a:fillRef idx="0">
+                          <a:schemeClr val="accent1"/>
+                        </a:fillRef>
+                        <a:effectRef idx="0">
+                          <a:schemeClr val="accent1"/>
+                        </a:effectRef>
+                        <a:fontRef idx="minor">
+                          <a:schemeClr val="dk1"/>
+                        </a:fontRef>
+                      </wps:style>
+                      <wps:txbx>
+                        <w:txbxContent>
+                          <w:p>
+                            <w:pPr>
+                              <w:rPr>
+                                <w:rFonts w:ascii="Garamond" w:hAnsi="Garamond"/>
+                                <w:sz w:val="16"/>
+                              </w:rPr>
+                            </w:pPr>
+                            <w:r>
+                              <w:rPr>
+                                <w:rFonts w:ascii="Garamond" w:hAnsi="Garamond"/>
+                                <w:sz w:val="16"/>
+                              </w:rPr>
+                              <w:t>Page 1 of 1</w:t>
+                            </w:r>
+                          </w:p>
+                        </w:txbxContent>
+                      </wps:txbx>
+                      <wps:bodyPr rot="0" spcFirstLastPara="0" vertOverflow="overflow" horzOverflow="overflow" vert="horz" wrap="square" lIns="91440" tIns="45720" rIns="91440" bIns="45720" numCol="1" spcCol="0" rtlCol="0" fromWordArt="0" anchor="t" anchorCtr="0" forceAA="0" compatLnSpc="1">
+                        <a:prstTxWarp prst="textNoShape">
+                          <a:avLst/>
+                        </a:prstTxWarp>
+                        <a:noAutofit/>
+                      </wps:bodyPr>
+                    </wps:wsp>
+                  </a:graphicData>
+                </a:graphic>
+                <wp14:sizeRelH relativeFrom="margin">
+                  <wp14:pctWidth>0</wp14:pctWidth>
+                </wp14:sizeRelH>
+                <wp14:sizeRelV relativeFrom="margin">
+                  <wp14:pctHeight>0</wp14:pctHeight>
+                </wp14:sizeRelV>
+              </wp:anchor>
+            </w:drawing>
+          </mc:Choice>
+          <mc:Fallback>
+            <w:pict>
+              <v:shapetype id="_x0000_t202" coordsize="21600,21600" o:spt="202" path="m,l,21600r21600,l21600,xe">
+                <v:stroke joinstyle="miter"/>
+                <v:path gradientshapeok="t" o:connecttype="rect"/>
+              </v:shapetype>
+              <v:shape id="Text Box 2" o:spid="_x0000_s1026" type="#_x0000_t202" style="position:absolute;left:0;text-align:left;margin-left:460.1pt;margin-top:49.55pt;width:51.35pt;height:17.55pt;z-index:251681792;visibility:visible;mso-wrap-style:square;mso-width-percent:0;mso-height-percent:0;mso-wrap-distance-left:9pt;mso-wrap-distance-top:0;mso-wrap-distance-right:9pt;mso-wrap-distance-bottom:0;mso-position-horizontal:absolute;mso-position-horizontal-relative:text;mso-position-vertical:absolute;mso-position-vertical-relative:text;mso-width-percent:0;mso-height-percent:0;mso-width-relative:margin;mso-height-relative:margin;v-text-anchor:top" o:gfxdata="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" fillcolor="white [3201]" stroked="f" strokeweight=".5pt">
+                <v:textbox>
+                  <w:txbxContent>
+                    <w:p>
+                      <w:pPr>
+                        <w:rPr>
+                          <w:rFonts w:ascii="Garamond" w:hAnsi="Garamond"/>
+                          <w:sz w:val="16"/>
+                        </w:rPr>
+                      </w:pPr>
+                      <w:r>
+                        <w:rPr>
+                          <w:rFonts w:ascii="Garamond" w:hAnsi="Garamond"/>
+                          <w:sz w:val="16"/>
+                        </w:rPr>
+                        <w:t>Page 1 of 1</w:t>
+                      </w:r>
+                    </w:p>
+                  </w:txbxContent>
+                </v:textbox>
+              </v:shape>
+            </w:pict>
+          </mc:Fallback>
+        </mc:AlternateContent>
+      </w:r>
+      <w:r>
+        <w:rPr>
+          <w:rFonts w:ascii="Garamond" w:hAnsi="Garamond"/>
+          <w:sz w:val="22"/>
         </w:rPr>
         <w:t xml:space="preserve">Naturally, this tool will run perfectly, every time, from now to </w:t>
       </w:r>
       <w:r>
         <w:rPr>
           <w:rFonts w:ascii="Garamond" w:hAnsi="Garamond"/>
+          <w:sz w:val="22"/>
         </w:rPr>
         <w:t>Armageddon</w:t>
       </w:r>
       <w:r>
         <w:rPr>
           <w:rFonts w:ascii="Garamond" w:hAnsi="Garamond"/>
+          <w:sz w:val="22"/>
         </w:rPr>
         <w:t>. If cosmic rays strike and i</w:t>
       </w:r>
       <w:r>
         <w:rPr>
           <w:rFonts w:ascii="Garamond" w:hAnsi="Garamond"/>
+          <w:sz w:val="22"/>
         </w:rPr>
         <w:t xml:space="preserve">t somehow fails, it will give an error </w:t>
       </w:r>
       <w:r>
         <w:rPr>
           <w:rFonts w:ascii="Garamond" w:hAnsi="Garamond"/>
+          <w:sz w:val="22"/>
         </w:rPr>
         <w:t xml:space="preserve">message in the Output tab. </w:t>
       </w:r>
       <w:r>
         <w:rPr>
           <w:rFonts w:ascii="Garamond" w:hAnsi="Garamond"/>
+          <w:sz w:val="22"/>
         </w:rPr>
         <w:t xml:space="preserve">The two most common errors come from entering </w:t>
       </w:r>
@@ -680,6 +1196,7 @@
           <w:rFonts w:ascii="Garamond" w:hAnsi="Garamond"/>
           <w:b/>
           <w:color w:val="FF0000"/>
+          <w:sz w:val="22"/>
         </w:rPr>
         <w:t>an improperly formatted Parcel ID</w:t>
       </w:r>
@@ -687,53 +1204,62 @@
         <w:rPr>
           <w:rFonts w:ascii="Garamond" w:hAnsi="Garamond"/>
           <w:color w:val="FF0000"/>
+          <w:sz w:val="22"/>
         </w:rPr>
         <w:t xml:space="preserve"> </w:t>
       </w:r>
       <w:r>
         <w:rPr>
           <w:rFonts w:ascii="Garamond" w:hAnsi="Garamond"/>
-        </w:rPr>
-        <w:t xml:space="preserve">(should be something like 06-019-0009) or entering a </w:t>
+          <w:sz w:val="22"/>
+        </w:rPr>
+        <w:t>(</w:t>
+      </w:r>
+      <w:r>
+        <w:rPr>
+          <w:rFonts w:ascii="Garamond" w:hAnsi="Garamond"/>
+          <w:sz w:val="22"/>
+        </w:rPr>
+        <w:t xml:space="preserve">which </w:t>
+      </w:r>
+      <w:r>
+        <w:rPr>
+          <w:rFonts w:ascii="Garamond" w:hAnsi="Garamond"/>
+          <w:sz w:val="22"/>
+        </w:rPr>
+        <w:t xml:space="preserve">should </w:t>
+      </w:r>
+      <w:r>
+        <w:rPr>
+          <w:rFonts w:ascii="Garamond" w:hAnsi="Garamond"/>
+          <w:sz w:val="22"/>
+        </w:rPr>
+        <w:t xml:space="preserve">look </w:t>
+      </w:r>
+      <w:r>
+        <w:rPr>
+          <w:rFonts w:ascii="Garamond" w:hAnsi="Garamond"/>
+          <w:sz w:val="22"/>
+        </w:rPr>
+        <w:t xml:space="preserve">something like 06-019-0009) or entering a </w:t>
       </w:r>
       <w:r>
         <w:rPr>
           <w:rFonts w:ascii="Garamond" w:hAnsi="Garamond"/>
           <w:b/>
           <w:color w:val="FF0000"/>
+          <w:sz w:val="22"/>
         </w:rPr>
         <w:t>Parcel ID that does not exist</w:t>
       </w:r>
       <w:r>
         <w:rPr>
           <w:rFonts w:ascii="Garamond" w:hAnsi="Garamond"/>
+          <w:sz w:val="22"/>
         </w:rPr>
         <w:t>.</w:t>
       </w:r>
     </w:p>
-    <w:p>
-      <w:pPr>
-        <w:jc w:val="both"/>
-        <w:rPr>
-          <w:rFonts w:ascii="Garamond" w:hAnsi="Garamond"/>
-        </w:rPr>
-      </w:pPr>
-    </w:p>
-    <w:p>
-      <w:pPr>
-        <w:jc w:val="both"/>
-        <w:rPr>
-          <w:rFonts w:ascii="Garamond" w:hAnsi="Garamond"/>
-        </w:rPr>
-      </w:pPr>
-      <w:r>
-        <w:rPr>
-          <w:rFonts w:ascii="Garamond" w:hAnsi="Garamond"/>
-        </w:rPr>
-        <w:t>You can contact the GIS Department at 435-755-1640 if you have any questions.</w:t>
-      </w:r>
-    </w:p>
-    <w:p/>
     <w:sectPr>
       <w:pgSz w:w="12240" w:h="15840"/>
       <w:pgMar w:top="720" w:right="1080" w:bottom="720" w:left="1080" w:header="720" w:footer="720" w:gutter="0"/>
@@ -817,7 +1343,7 @@
         <v:path o:extrusionok="f" gradientshapeok="t" o:connecttype="rect"/>
         <o:lock v:ext="edit" aspectratio="t"/>
       </v:shapetype>
-      <v:shape id="_x0000_i1046" type="#_x0000_t75" style="width:63.85pt;height:63.85pt;visibility:visible;mso-wrap-style:square" o:bullet="t">
+      <v:shape id="_x0000_i1109" type="#_x0000_t75" style="width:64.05pt;height:64.05pt;visibility:visible;mso-wrap-style:square" o:bullet="t">
         <v:imagedata r:id="rId1" o:title=""/>
       </v:shape>
     </w:pict>

</xml_diff>